<commit_message>
Lots of changes to LMB and Hansen
</commit_message>
<xml_diff>
--- a/Assignments/Hansen RDD Assignment.docx
+++ b/Assignments/Hansen RDD Assignment.docx
@@ -31,24 +31,57 @@
         <w:rPr>
           <w:bCs/>
         </w:rPr>
-        <w:t>reproduce a few tables and figures from Hansen (2015), which was a study of the effect of a DWI on recidivism using an RDD design.  You will need to download the dataset from github repo using the following address:</w:t>
+        <w:t xml:space="preserve">reproduce a few tables and figures from Hansen (2015), which was a study of the effect of a DWI on recidivism using an RDD design.  You will need to download the dataset from </w:t>
+      </w:r>
+      <w:proofErr w:type="spellStart"/>
+      <w:r>
+        <w:rPr>
+          <w:bCs/>
+        </w:rPr>
+        <w:t>github</w:t>
+      </w:r>
+      <w:proofErr w:type="spellEnd"/>
+      <w:r>
+        <w:rPr>
+          <w:bCs/>
+        </w:rPr>
+        <w:t xml:space="preserve"> repo using the following address:</w:t>
       </w:r>
     </w:p>
     <w:p/>
     <w:p>
-      <w:hyperlink r:id="rId7" w:history="1">
-        <w:r>
-          <w:rPr>
-            <w:rStyle w:val="Hyperlink"/>
-          </w:rPr>
-          <w:t>https://github.com/scunning1975/causal-inference-class/raw/master/hansen_dwi</w:t>
-        </w:r>
-      </w:hyperlink>
+      <w:pPr>
+        <w:shd w:val="clear" w:color="auto" w:fill="1E1E1E"/>
+        <w:spacing w:line="270" w:lineRule="atLeast"/>
+        <w:rPr>
+          <w:rFonts w:ascii="Menlo" w:eastAsia="Times New Roman" w:hAnsi="Menlo" w:cs="Menlo"/>
+          <w:color w:val="D4D4D4"/>
+          <w:sz w:val="18"/>
+          <w:szCs w:val="18"/>
+        </w:rPr>
+      </w:pPr>
+      <w:r>
+        <w:rPr>
+          <w:rFonts w:ascii="Menlo" w:eastAsia="Times New Roman" w:hAnsi="Menlo" w:cs="Menlo"/>
+          <w:color w:val="CE9178"/>
+          <w:sz w:val="18"/>
+          <w:szCs w:val="18"/>
+        </w:rPr>
+        <w:t>https://github.com/scunning1975/mixtape/raw/master/hansen_dwi.dta</w:t>
+      </w:r>
     </w:p>
     <w:p/>
     <w:p>
       <w:r>
-        <w:t xml:space="preserve">The outcome variable is “recidivism” or “recid” which is measuring whether the person showed back up in the data within 4 months. </w:t>
+        <w:t>The outcome variable is “recidivism” or “</w:t>
+      </w:r>
+      <w:proofErr w:type="spellStart"/>
+      <w:r>
+        <w:t>recid</w:t>
+      </w:r>
+      <w:proofErr w:type="spellEnd"/>
+      <w:r>
+        <w:t xml:space="preserve">” which is measuring whether the person showed back up in the data within 4 months. </w:t>
       </w:r>
       <w:r>
         <w:t>Use this data to answer the following questions.</w:t>
@@ -103,9 +136,6 @@
         </w:numPr>
       </w:pPr>
       <w:r>
-        <w:t xml:space="preserve"> </w:t>
-      </w:r>
-      <w:r>
         <w:t>C</w:t>
       </w:r>
       <w:r>
@@ -280,7 +310,15 @@
         <w:t>.</w:t>
       </w:r>
       <w:r>
-        <w:t xml:space="preserve"> You can use the -cmogram- command in Stata to do this</w:t>
+        <w:t xml:space="preserve"> You can use the -</w:t>
+      </w:r>
+      <w:proofErr w:type="spellStart"/>
+      <w:r>
+        <w:t>cmogram</w:t>
+      </w:r>
+      <w:proofErr w:type="spellEnd"/>
+      <w:r>
+        <w:t>- command in Stata to do this</w:t>
       </w:r>
       <w:r>
         <w:t xml:space="preserve"> (or another method)</w:t>
@@ -301,7 +339,15 @@
         </w:numPr>
       </w:pPr>
       <w:r>
-        <w:t xml:space="preserve">Estimate equation (1) with recidivism (recid) as the outcome. </w:t>
+        <w:t>Estimate equation (1) with recidivism (</w:t>
+      </w:r>
+      <w:proofErr w:type="spellStart"/>
+      <w:r>
+        <w:t>recid</w:t>
+      </w:r>
+      <w:proofErr w:type="spellEnd"/>
+      <w:r>
+        <w:t xml:space="preserve">) as the outcome. </w:t>
       </w:r>
       <w:r>
         <w:t xml:space="preserve"> Be careful to read exactly what you can about this equation in the article and notes. </w:t>
@@ -412,7 +458,23 @@
         <w:t xml:space="preserve">[ed: </w:t>
       </w:r>
       <w:r>
-        <w:t>But if you want to show off, use Kolesár and Rothe’s 2018 “honest” confidence intervals (only available in R).</w:t>
+        <w:t xml:space="preserve">But if you want to show off, use </w:t>
+      </w:r>
+      <w:proofErr w:type="spellStart"/>
+      <w:r>
+        <w:t>Kolesár</w:t>
+      </w:r>
+      <w:proofErr w:type="spellEnd"/>
+      <w:r>
+        <w:t xml:space="preserve"> and </w:t>
+      </w:r>
+      <w:proofErr w:type="spellStart"/>
+      <w:r>
+        <w:t>Rothe’s</w:t>
+      </w:r>
+      <w:proofErr w:type="spellEnd"/>
+      <w:r>
+        <w:t xml:space="preserve"> 2018 “honest” confidence intervals (only available in R).</w:t>
       </w:r>
       <w:r>
         <w:t>]</w:t>
@@ -492,7 +554,7 @@
       </w:r>
     </w:p>
     <w:sectPr>
-      <w:headerReference w:type="default" r:id="rId8"/>
+      <w:headerReference w:type="default" r:id="rId7"/>
       <w:pgSz w:w="12240" w:h="15840"/>
       <w:pgMar w:top="1440" w:right="1440" w:bottom="1440" w:left="1440" w:header="720" w:footer="720" w:gutter="0"/>
       <w:cols w:space="720"/>

</xml_diff>